<commit_message>
'Cause baby you're a FILEWORK Show 'em what your project worth
</commit_message>
<xml_diff>
--- a/document_generator/docGenerator/templates/indPr1.docx
+++ b/document_generator/docGenerator/templates/indPr1.docx
@@ -287,7 +287,7 @@
           <w:sz w:val="28"/>
           <w:szCs w:val="28"/>
         </w:rPr>
-        <w:t xml:space="preserve"> на учебную</w:t>
+        <w:t xml:space="preserve"> на </w:t>
       </w:r>
       <w:r>
         <w:rPr>
@@ -296,16 +296,47 @@
           <w:sz w:val="28"/>
           <w:szCs w:val="28"/>
         </w:rPr>
-        <w:t xml:space="preserve">/ производственную </w:t>
-      </w:r>
+        <w:t>{{</w:t>
+      </w:r>
+      <w:proofErr w:type="spellStart"/>
       <w:r>
         <w:rPr>
           <w:b/>
           <w:bCs/>
           <w:sz w:val="28"/>
           <w:szCs w:val="28"/>
-        </w:rPr>
-        <w:t xml:space="preserve"> практику</w:t>
+          <w:lang w:val="en-US"/>
+        </w:rPr>
+        <w:t>typePractice</w:t>
+      </w:r>
+      <w:proofErr w:type="spellEnd"/>
+      <w:r>
+        <w:rPr>
+          <w:b/>
+          <w:bCs/>
+          <w:sz w:val="28"/>
+          <w:szCs w:val="28"/>
+        </w:rPr>
+        <w:t>}}</w:t>
+      </w:r>
+      <w:r>
+        <w:rPr>
+          <w:b/>
+          <w:bCs/>
+          <w:sz w:val="28"/>
+          <w:szCs w:val="28"/>
+          <w:lang w:val="en-US"/>
+        </w:rPr>
+        <w:t xml:space="preserve"> </w:t>
+      </w:r>
+      <w:r>
+        <w:rPr>
+          <w:b/>
+          <w:bCs/>
+          <w:sz w:val="28"/>
+          <w:szCs w:val="28"/>
+        </w:rPr>
+        <w:t>практику</w:t>
       </w:r>
     </w:p>
     <w:p>

</xml_diff>